<commit_message>
yurii_sirenko second commit epic1(adding report)
</commit_message>
<xml_diff>
--- a/ai_13/yurii_sirenko/Epic_1/Lab_Report_Yurii_Sirenko.docx
+++ b/ai_13/yurii_sirenko/Epic_1/Lab_Report_Yurii_Sirenko.docx
@@ -9044,6 +9044,14 @@
         </w:rPr>
       </w:pPr>
       <w:hyperlink r:id="rId30" w:history="1">
+        <w:r>
+          <w:rPr>
+            <w:rStyle w:val="ae"/>
+            <w:rFonts w:ascii="Times New Roman" w:eastAsia="Times New Roman" w:hAnsi="Times New Roman" w:cs="Times New Roman"/>
+            <w:lang w:val="ru-RU"/>
+          </w:rPr>
+          <w:t xml:space="preserve">Pull </w:t>
+        </w:r>
         <w:proofErr w:type="spellStart"/>
         <w:r>
           <w:rPr>
@@ -9051,23 +9059,25 @@
             <w:rFonts w:ascii="Times New Roman" w:eastAsia="Times New Roman" w:hAnsi="Times New Roman" w:cs="Times New Roman"/>
             <w:lang w:val="ru-RU"/>
           </w:rPr>
-          <w:t>pu</w:t>
+          <w:t>request</w:t>
         </w:r>
+        <w:proofErr w:type="spellEnd"/>
         <w:r>
           <w:rPr>
             <w:rStyle w:val="ae"/>
             <w:rFonts w:ascii="Times New Roman" w:eastAsia="Times New Roman" w:hAnsi="Times New Roman" w:cs="Times New Roman"/>
             <w:lang w:val="ru-RU"/>
           </w:rPr>
-          <w:t>l</w:t>
+          <w:t xml:space="preserve"> </w:t>
         </w:r>
+        <w:proofErr w:type="spellStart"/>
         <w:r>
           <w:rPr>
             <w:rStyle w:val="ae"/>
             <w:rFonts w:ascii="Times New Roman" w:eastAsia="Times New Roman" w:hAnsi="Times New Roman" w:cs="Times New Roman"/>
             <w:lang w:val="ru-RU"/>
           </w:rPr>
-          <w:t>l</w:t>
+          <w:t>link</w:t>
         </w:r>
         <w:proofErr w:type="spellEnd"/>
       </w:hyperlink>
@@ -12894,18 +12904,34 @@
       <w:pPr>
         <w:rPr>
           <w:rFonts w:ascii="Times New Roman" w:eastAsia="Times New Roman" w:hAnsi="Times New Roman" w:cs="Times New Roman"/>
+          <w:lang w:val="en-US"/>
         </w:rPr>
       </w:pPr>
       <w:hyperlink r:id="rId32" w:history="1">
-        <w:proofErr w:type="spellStart"/>
         <w:r>
           <w:rPr>
             <w:rStyle w:val="ae"/>
             <w:rFonts w:ascii="Times New Roman" w:eastAsia="Times New Roman" w:hAnsi="Times New Roman" w:cs="Times New Roman"/>
+            <w:lang w:val="en-US"/>
           </w:rPr>
-          <w:t>pull</w:t>
+          <w:t>Pull reques</w:t>
         </w:r>
-        <w:proofErr w:type="spellEnd"/>
+        <w:r>
+          <w:rPr>
+            <w:rStyle w:val="ae"/>
+            <w:rFonts w:ascii="Times New Roman" w:eastAsia="Times New Roman" w:hAnsi="Times New Roman" w:cs="Times New Roman"/>
+            <w:lang w:val="en-US"/>
+          </w:rPr>
+          <w:t>t</w:t>
+        </w:r>
+        <w:r>
+          <w:rPr>
+            <w:rStyle w:val="ae"/>
+            <w:rFonts w:ascii="Times New Roman" w:eastAsia="Times New Roman" w:hAnsi="Times New Roman" w:cs="Times New Roman"/>
+            <w:lang w:val="en-US"/>
+          </w:rPr>
+          <w:t xml:space="preserve"> link</w:t>
+        </w:r>
       </w:hyperlink>
     </w:p>
     <w:p>
@@ -18338,7 +18364,7 @@
   <w:style w:type="paragraph" w:default="1" w:styleId="a">
     <w:name w:val="Normal"/>
     <w:qFormat/>
-    <w:rsid w:val="00483C22"/>
+    <w:rsid w:val="0016754B"/>
     <w:rPr>
       <w:rFonts w:eastAsiaTheme="minorEastAsia"/>
     </w:rPr>
@@ -19064,28 +19090,28 @@
 </file>
 
 <file path=customXml/item1.xml><?xml version="1.0" encoding="utf-8"?>
+<b:Sources xmlns:b="http://schemas.openxmlformats.org/officeDocument/2006/bibliography" xmlns="http://schemas.openxmlformats.org/officeDocument/2006/bibliography" SelectedStyle="\APASixthEditionOfficeOnline.xsl" StyleName="APA" Version="6"/>
+</file>
+
+<file path=customXml/item2.xml><?xml version="1.0" encoding="utf-8"?>
 <go:gDocsCustomXmlDataStorage xmlns:go="http://customooxmlschemas.google.com/" xmlns:r="http://schemas.openxmlformats.org/officeDocument/2006/relationships" uri="GoogleDocsCustomDataVersion2">
   <go:docsCustomData xmlns:go="http://customooxmlschemas.google.com/" roundtripDataSignature="AMtx7mg1t1gPSA62kT8ztiPESSo9M54hng==">CgMxLjA4AHIhMXFNVHNQYW9lLWVhNjZLeGlrRVdIRnNmaEdUSHNnNUIy</go:docsCustomData>
 </go:gDocsCustomXmlDataStorage>
 </file>
 
-<file path=customXml/item2.xml><?xml version="1.0" encoding="utf-8"?>
-<b:Sources xmlns:b="http://schemas.openxmlformats.org/officeDocument/2006/bibliography" xmlns="http://schemas.openxmlformats.org/officeDocument/2006/bibliography" SelectedStyle="\APASixthEditionOfficeOnline.xsl" StyleName="APA" Version="6"/>
+<file path=customXml/itemProps1.xml><?xml version="1.0" encoding="utf-8"?>
+<ds:datastoreItem xmlns:ds="http://schemas.openxmlformats.org/officeDocument/2006/customXml" ds:itemID="{1E41E374-CC7B-4928-A92C-BF6B4FEF50AF}">
+  <ds:schemaRefs>
+    <ds:schemaRef ds:uri="http://schemas.openxmlformats.org/officeDocument/2006/bibliography"/>
+  </ds:schemaRefs>
+</ds:datastoreItem>
 </file>
 
-<file path=customXml/itemProps1.xml><?xml version="1.0" encoding="utf-8"?>
+<file path=customXml/itemProps2.xml><?xml version="1.0" encoding="utf-8"?>
 <ds:datastoreItem xmlns:ds="http://schemas.openxmlformats.org/officeDocument/2006/customXml" ds:itemID="{11111111-1234-1234-1234-123412341234}">
   <ds:schemaRefs>
     <ds:schemaRef ds:uri="http://customooxmlschemas.google.com/"/>
     <ds:schemaRef ds:uri="http://schemas.openxmlformats.org/officeDocument/2006/relationships"/>
   </ds:schemaRefs>
 </ds:datastoreItem>
-</file>
-
-<file path=customXml/itemProps2.xml><?xml version="1.0" encoding="utf-8"?>
-<ds:datastoreItem xmlns:ds="http://schemas.openxmlformats.org/officeDocument/2006/customXml" ds:itemID="{1E41E374-CC7B-4928-A92C-BF6B4FEF50AF}">
-  <ds:schemaRefs>
-    <ds:schemaRef ds:uri="http://schemas.openxmlformats.org/officeDocument/2006/bibliography"/>
-  </ds:schemaRefs>
-</ds:datastoreItem>
 </file>
</xml_diff>